<commit_message>
adding more to doc
</commit_message>
<xml_diff>
--- a/src/DesignDocumentation.docx
+++ b/src/DesignDocumentation.docx
@@ -514,7 +514,434 @@
           <w:sz w:val="28"/>
           <w:szCs w:val="28"/>
         </w:rPr>
+        <w:tab/>
+      </w:r>
+      <w:r>
+        <w:rPr>
+          <w:rFonts w:ascii="TimesNewRoman" w:hAnsi="TimesNewRoman"/>
+          <w:b w:val="false"/>
+          <w:bCs w:val="false"/>
+          <w:i w:val="false"/>
+          <w:iCs w:val="false"/>
+          <w:sz w:val="24"/>
+          <w:szCs w:val="24"/>
+        </w:rPr>
+        <w:t xml:space="preserve">In this implementation, we assume that the building can only hold 15 people. Any more and the customer must wait until someone else leaves. There are three servers, and an unlimited amount of people attempting to enter the building. Each server is restricted to one position, and one position only while doing that particular task. Once the task is completed, the server may continue onto another task that is not locked by another server. It is not assumed the store closes or that the servers stop working when no more customers are presented, as it's a 24 hour service. Aside from the problems of handling concurrency in general, other problems include needing to generate random orders, random customer numbers, timeouts, and customer tracking. </w:t>
+      </w:r>
+    </w:p>
+    <w:p>
+      <w:pPr>
+        <w:pStyle w:val="Normal"/>
+        <w:spacing w:lineRule="auto" w:line="480" w:before="0" w:after="0"/>
+        <w:rPr>
+          <w:rFonts w:ascii="TimesNewRoman" w:hAnsi="TimesNewRoman"/>
+          <w:b/>
+          <w:b/>
+          <w:bCs/>
+          <w:i/>
+          <w:i/>
+          <w:iCs/>
+          <w:sz w:val="28"/>
+          <w:szCs w:val="28"/>
+        </w:rPr>
+      </w:pPr>
+      <w:r>
+        <w:rPr>
+          <w:rFonts w:ascii="TimesNewRoman" w:hAnsi="TimesNewRoman"/>
+          <w:b/>
+          <w:bCs/>
+          <w:i/>
+          <w:iCs/>
+          <w:sz w:val="28"/>
+          <w:szCs w:val="28"/>
+        </w:rPr>
         <w:t>Problems</w:t>
+      </w:r>
+    </w:p>
+    <w:p>
+      <w:pPr>
+        <w:pStyle w:val="Normal"/>
+        <w:spacing w:lineRule="auto" w:line="480" w:before="0" w:after="0"/>
+        <w:rPr>
+          <w:rFonts w:ascii="TimesNewRoman" w:hAnsi="TimesNewRoman"/>
+          <w:b/>
+          <w:b/>
+          <w:bCs/>
+          <w:i/>
+          <w:i/>
+          <w:iCs/>
+          <w:sz w:val="28"/>
+          <w:szCs w:val="28"/>
+        </w:rPr>
+      </w:pPr>
+      <w:r>
+        <w:rPr>
+          <w:rFonts w:ascii="TimesNewRoman" w:hAnsi="TimesNewRoman"/>
+          <w:b/>
+          <w:bCs/>
+          <w:i/>
+          <w:iCs/>
+          <w:sz w:val="28"/>
+          <w:szCs w:val="28"/>
+        </w:rPr>
+        <w:tab/>
+      </w:r>
+      <w:r>
+        <w:rPr>
+          <w:rFonts w:ascii="TimesNewRoman" w:hAnsi="TimesNewRoman"/>
+          <w:b/>
+          <w:bCs/>
+          <w:i/>
+          <w:iCs/>
+          <w:sz w:val="24"/>
+          <w:szCs w:val="24"/>
+          <w:u w:val="none"/>
+        </w:rPr>
+        <w:t>Concurrency</w:t>
+      </w:r>
+    </w:p>
+    <w:p>
+      <w:pPr>
+        <w:pStyle w:val="Normal"/>
+        <w:spacing w:lineRule="auto" w:line="480" w:before="0" w:after="0"/>
+        <w:rPr>
+          <w:rFonts w:ascii="TimesNewRoman" w:hAnsi="TimesNewRoman"/>
+          <w:b/>
+          <w:b/>
+          <w:bCs/>
+          <w:i/>
+          <w:i/>
+          <w:iCs/>
+          <w:sz w:val="28"/>
+          <w:szCs w:val="28"/>
+        </w:rPr>
+      </w:pPr>
+      <w:r>
+        <w:rPr>
+          <w:rFonts w:ascii="TimesNewRoman" w:hAnsi="TimesNewRoman"/>
+          <w:b/>
+          <w:bCs/>
+          <w:i/>
+          <w:iCs/>
+          <w:sz w:val="24"/>
+          <w:szCs w:val="24"/>
+          <w:u w:val="none"/>
+        </w:rPr>
+        <w:tab/>
+        <w:tab/>
+      </w:r>
+      <w:r>
+        <w:rPr>
+          <w:rFonts w:ascii="TimesNewRoman" w:hAnsi="TimesNewRoman"/>
+          <w:b w:val="false"/>
+          <w:bCs w:val="false"/>
+          <w:i w:val="false"/>
+          <w:iCs w:val="false"/>
+          <w:sz w:val="24"/>
+          <w:szCs w:val="24"/>
+          <w:u w:val="none"/>
+        </w:rPr>
+        <w:t xml:space="preserve">The obvious issues with concurrency and this problem is how to get multiple servers </w:t>
+        <w:tab/>
+        <w:tab/>
+        <w:tab/>
+        <w:t xml:space="preserve">running with multiple customers while still able to tie a task to a server but loosely </w:t>
+        <w:tab/>
+        <w:tab/>
+        <w:tab/>
+        <w:t xml:space="preserve">interpret the relationship between a server and a customer in a many to many type of </w:t>
+        <w:tab/>
+        <w:tab/>
+        <w:tab/>
+        <w:t>structure.</w:t>
+      </w:r>
+    </w:p>
+    <w:p>
+      <w:pPr>
+        <w:pStyle w:val="Normal"/>
+        <w:spacing w:lineRule="auto" w:line="480" w:before="0" w:after="0"/>
+        <w:rPr>
+          <w:rFonts w:ascii="TimesNewRoman" w:hAnsi="TimesNewRoman"/>
+          <w:b/>
+          <w:b/>
+          <w:bCs/>
+          <w:i/>
+          <w:i/>
+          <w:iCs/>
+          <w:sz w:val="28"/>
+          <w:szCs w:val="28"/>
+        </w:rPr>
+      </w:pPr>
+      <w:r>
+        <w:rPr>
+          <w:rFonts w:ascii="TimesNewRoman" w:hAnsi="TimesNewRoman"/>
+          <w:b w:val="false"/>
+          <w:bCs w:val="false"/>
+          <w:i/>
+          <w:iCs/>
+          <w:sz w:val="28"/>
+          <w:szCs w:val="28"/>
+          <w:u w:val="none"/>
+        </w:rPr>
+        <w:tab/>
+      </w:r>
+      <w:r>
+        <w:rPr>
+          <w:rFonts w:ascii="TimesNewRoman" w:hAnsi="TimesNewRoman"/>
+          <w:b/>
+          <w:bCs/>
+          <w:i/>
+          <w:iCs/>
+          <w:sz w:val="24"/>
+          <w:szCs w:val="24"/>
+          <w:u w:val="none"/>
+        </w:rPr>
+        <w:t>Random order and customer generation.</w:t>
+      </w:r>
+    </w:p>
+    <w:p>
+      <w:pPr>
+        <w:pStyle w:val="Normal"/>
+        <w:spacing w:lineRule="auto" w:line="480" w:before="0" w:after="0"/>
+        <w:rPr>
+          <w:rFonts w:ascii="TimesNewRoman" w:hAnsi="TimesNewRoman"/>
+          <w:b/>
+          <w:b/>
+          <w:bCs/>
+          <w:i/>
+          <w:i/>
+          <w:iCs/>
+          <w:sz w:val="28"/>
+          <w:szCs w:val="28"/>
+        </w:rPr>
+      </w:pPr>
+      <w:r>
+        <w:rPr>
+          <w:rFonts w:ascii="TimesNewRoman" w:hAnsi="TimesNewRoman"/>
+          <w:b/>
+          <w:bCs/>
+          <w:i/>
+          <w:iCs/>
+          <w:sz w:val="24"/>
+          <w:szCs w:val="24"/>
+          <w:u w:val="none"/>
+        </w:rPr>
+        <w:tab/>
+        <w:tab/>
+      </w:r>
+      <w:r>
+        <w:rPr>
+          <w:rFonts w:ascii="TimesNewRoman" w:hAnsi="TimesNewRoman"/>
+          <w:b w:val="false"/>
+          <w:bCs w:val="false"/>
+          <w:i w:val="false"/>
+          <w:iCs w:val="false"/>
+          <w:sz w:val="24"/>
+          <w:szCs w:val="24"/>
+          <w:u w:val="none"/>
+        </w:rPr>
+        <w:t xml:space="preserve">Command line arguments were optional in this assignment, so one of the issues was how </w:t>
+        <w:tab/>
+        <w:tab/>
+        <w:t xml:space="preserve">to generate random numbers of burrito orders and random numbers of customers for this </w:t>
+        <w:tab/>
+        <w:tab/>
+        <w:t>project.</w:t>
+      </w:r>
+    </w:p>
+    <w:p>
+      <w:pPr>
+        <w:pStyle w:val="Normal"/>
+        <w:spacing w:lineRule="auto" w:line="480" w:before="0" w:after="0"/>
+        <w:rPr>
+          <w:rFonts w:ascii="TimesNewRoman" w:hAnsi="TimesNewRoman"/>
+          <w:b/>
+          <w:b/>
+          <w:bCs/>
+          <w:i/>
+          <w:i/>
+          <w:iCs/>
+          <w:sz w:val="28"/>
+          <w:szCs w:val="28"/>
+        </w:rPr>
+      </w:pPr>
+      <w:r>
+        <w:rPr>
+          <w:rFonts w:ascii="TimesNewRoman" w:hAnsi="TimesNewRoman"/>
+          <w:b/>
+          <w:bCs/>
+          <w:i/>
+          <w:iCs/>
+          <w:sz w:val="24"/>
+          <w:szCs w:val="24"/>
+          <w:u w:val="none"/>
+        </w:rPr>
+        <w:tab/>
+        <w:t>Timeouts</w:t>
+      </w:r>
+    </w:p>
+    <w:p>
+      <w:pPr>
+        <w:pStyle w:val="Normal"/>
+        <w:spacing w:lineRule="auto" w:line="480" w:before="0" w:after="0"/>
+        <w:rPr>
+          <w:rFonts w:ascii="TimesNewRoman" w:hAnsi="TimesNewRoman"/>
+          <w:b/>
+          <w:b/>
+          <w:bCs/>
+          <w:i/>
+          <w:i/>
+          <w:iCs/>
+          <w:sz w:val="28"/>
+          <w:szCs w:val="28"/>
+        </w:rPr>
+      </w:pPr>
+      <w:r>
+        <w:rPr>
+          <w:rFonts w:ascii="TimesNewRoman" w:hAnsi="TimesNewRoman"/>
+          <w:b/>
+          <w:bCs/>
+          <w:i/>
+          <w:iCs/>
+          <w:sz w:val="24"/>
+          <w:szCs w:val="24"/>
+          <w:u w:val="none"/>
+        </w:rPr>
+        <w:tab/>
+        <w:tab/>
+      </w:r>
+      <w:r>
+        <w:rPr>
+          <w:rFonts w:ascii="TimesNewRoman" w:hAnsi="TimesNewRoman"/>
+          <w:b w:val="false"/>
+          <w:bCs w:val="false"/>
+          <w:i w:val="false"/>
+          <w:iCs w:val="false"/>
+          <w:sz w:val="24"/>
+          <w:szCs w:val="24"/>
+          <w:u w:val="none"/>
+        </w:rPr>
+        <w:t>Timeouts make or break the concurrency behavior and the application of the project.</w:t>
+      </w:r>
+    </w:p>
+    <w:p>
+      <w:pPr>
+        <w:pStyle w:val="Normal"/>
+        <w:spacing w:lineRule="auto" w:line="480" w:before="0" w:after="0"/>
+        <w:rPr>
+          <w:rFonts w:ascii="TimesNewRoman" w:hAnsi="TimesNewRoman"/>
+          <w:b/>
+          <w:b/>
+          <w:bCs/>
+          <w:i/>
+          <w:i/>
+          <w:iCs/>
+          <w:sz w:val="28"/>
+          <w:szCs w:val="28"/>
+        </w:rPr>
+      </w:pPr>
+      <w:r>
+        <w:rPr>
+          <w:rFonts w:ascii="TimesNewRoman" w:hAnsi="TimesNewRoman"/>
+          <w:b w:val="false"/>
+          <w:bCs w:val="false"/>
+          <w:i w:val="false"/>
+          <w:iCs w:val="false"/>
+          <w:sz w:val="24"/>
+          <w:szCs w:val="24"/>
+          <w:u w:val="none"/>
+        </w:rPr>
+        <w:tab/>
+        <w:tab/>
+        <w:t xml:space="preserve">How long to make timeouts, as well as where to place them was problematic. </w:t>
+      </w:r>
+    </w:p>
+    <w:p>
+      <w:pPr>
+        <w:pStyle w:val="Normal"/>
+        <w:spacing w:lineRule="auto" w:line="480" w:before="0" w:after="0"/>
+        <w:rPr>
+          <w:rFonts w:ascii="TimesNewRoman" w:hAnsi="TimesNewRoman"/>
+          <w:b/>
+          <w:b/>
+          <w:bCs/>
+          <w:i/>
+          <w:i/>
+          <w:iCs/>
+          <w:sz w:val="28"/>
+          <w:szCs w:val="28"/>
+        </w:rPr>
+      </w:pPr>
+      <w:r>
+        <w:rPr>
+          <w:rFonts w:ascii="TimesNewRoman" w:hAnsi="TimesNewRoman"/>
+          <w:b/>
+          <w:bCs/>
+          <w:i/>
+          <w:iCs/>
+          <w:sz w:val="24"/>
+          <w:szCs w:val="24"/>
+          <w:u w:val="none"/>
+        </w:rPr>
+        <w:tab/>
+        <w:t>Customer Tracking</w:t>
+      </w:r>
+    </w:p>
+    <w:p>
+      <w:pPr>
+        <w:pStyle w:val="Normal"/>
+        <w:spacing w:lineRule="auto" w:line="480" w:before="0" w:after="0"/>
+        <w:rPr>
+          <w:rFonts w:ascii="TimesNewRoman" w:hAnsi="TimesNewRoman"/>
+          <w:b/>
+          <w:b/>
+          <w:bCs/>
+          <w:i/>
+          <w:i/>
+          <w:iCs/>
+          <w:sz w:val="28"/>
+          <w:szCs w:val="28"/>
+        </w:rPr>
+      </w:pPr>
+      <w:r>
+        <w:rPr>
+          <w:rFonts w:ascii="TimesNewRoman" w:hAnsi="TimesNewRoman"/>
+          <w:b/>
+          <w:bCs/>
+          <w:i/>
+          <w:iCs/>
+          <w:sz w:val="24"/>
+          <w:szCs w:val="24"/>
+          <w:u w:val="none"/>
+        </w:rPr>
+        <w:tab/>
+        <w:tab/>
+      </w:r>
+      <w:r>
+        <w:rPr>
+          <w:rFonts w:ascii="TimesNewRoman" w:hAnsi="TimesNewRoman"/>
+          <w:b w:val="false"/>
+          <w:bCs w:val="false"/>
+          <w:i w:val="false"/>
+          <w:iCs w:val="false"/>
+          <w:sz w:val="24"/>
+          <w:szCs w:val="24"/>
+          <w:u w:val="none"/>
+        </w:rPr>
+        <w:t xml:space="preserve">While the concurrency is handled in another problem, keeping track locally of the </w:t>
+        <w:tab/>
+        <w:tab/>
+        <w:tab/>
+        <w:t xml:space="preserve">customer's position/the customer's order was a present issue in the project. More </w:t>
+        <w:tab/>
+        <w:tab/>
+        <w:tab/>
+        <w:tab/>
+        <w:t xml:space="preserve">specifically, the issue of tracking the customers in line for burritos, purchasing, or at the </w:t>
+        <w:tab/>
+        <w:tab/>
+        <w:tab/>
+        <w:t>counter and assigned a server.</w:t>
       </w:r>
     </w:p>
     <w:p>
@@ -567,6 +994,338 @@
           <w:sz w:val="32"/>
           <w:szCs w:val="32"/>
         </w:rPr>
+        <w:tab/>
+      </w:r>
+      <w:r>
+        <w:rPr>
+          <w:rFonts w:ascii="TimesNewRoman" w:hAnsi="TimesNewRoman"/>
+          <w:b/>
+          <w:bCs/>
+          <w:i/>
+          <w:iCs/>
+          <w:sz w:val="24"/>
+          <w:szCs w:val="24"/>
+          <w:u w:val="none"/>
+        </w:rPr>
+        <w:t>Concurrency</w:t>
+      </w:r>
+    </w:p>
+    <w:p>
+      <w:pPr>
+        <w:pStyle w:val="Normal"/>
+        <w:spacing w:lineRule="auto" w:line="480" w:before="0" w:after="0"/>
+        <w:rPr>
+          <w:rFonts w:ascii="TimesNewRoman" w:hAnsi="TimesNewRoman"/>
+          <w:b/>
+          <w:b/>
+          <w:bCs/>
+          <w:i/>
+          <w:i/>
+          <w:iCs/>
+          <w:sz w:val="28"/>
+          <w:szCs w:val="28"/>
+        </w:rPr>
+      </w:pPr>
+      <w:r>
+        <w:rPr>
+          <w:rFonts w:ascii="TimesNewRoman" w:hAnsi="TimesNewRoman"/>
+          <w:b/>
+          <w:bCs/>
+          <w:i/>
+          <w:iCs/>
+          <w:sz w:val="24"/>
+          <w:szCs w:val="24"/>
+          <w:u w:val="none"/>
+        </w:rPr>
+        <w:tab/>
+        <w:tab/>
+      </w:r>
+      <w:r>
+        <w:rPr>
+          <w:rFonts w:ascii="TimesNewRoman" w:hAnsi="TimesNewRoman"/>
+          <w:b w:val="false"/>
+          <w:bCs w:val="false"/>
+          <w:i w:val="false"/>
+          <w:iCs w:val="false"/>
+          <w:sz w:val="24"/>
+          <w:szCs w:val="24"/>
+          <w:u w:val="none"/>
+        </w:rPr>
+        <w:t xml:space="preserve">Concurrency was handled in this project by the Java Semaphore and Thread classes. The </w:t>
+        <w:tab/>
+        <w:tab/>
+        <w:t xml:space="preserve">thread for servers was called first, followed by the thread for customers. Once the </w:t>
+        <w:tab/>
+        <w:tab/>
+        <w:tab/>
+        <w:t xml:space="preserve">threads were executed, the program was set to acquire and release resources as needed, </w:t>
+        <w:tab/>
+        <w:tab/>
+        <w:tab/>
+        <w:t xml:space="preserve">including ingredients and the register. </w:t>
+      </w:r>
+    </w:p>
+    <w:p>
+      <w:pPr>
+        <w:pStyle w:val="Normal"/>
+        <w:spacing w:lineRule="auto" w:line="480" w:before="0" w:after="0"/>
+        <w:rPr>
+          <w:rFonts w:ascii="TimesNewRoman" w:hAnsi="TimesNewRoman"/>
+          <w:b/>
+          <w:b/>
+          <w:bCs/>
+          <w:i/>
+          <w:i/>
+          <w:iCs/>
+          <w:sz w:val="28"/>
+          <w:szCs w:val="28"/>
+        </w:rPr>
+      </w:pPr>
+      <w:r>
+        <w:rPr>
+          <w:rFonts w:ascii="TimesNewRoman" w:hAnsi="TimesNewRoman"/>
+          <w:b w:val="false"/>
+          <w:bCs w:val="false"/>
+          <w:i/>
+          <w:iCs/>
+          <w:sz w:val="28"/>
+          <w:szCs w:val="28"/>
+          <w:u w:val="none"/>
+        </w:rPr>
+        <w:tab/>
+      </w:r>
+      <w:r>
+        <w:rPr>
+          <w:rFonts w:ascii="TimesNewRoman" w:hAnsi="TimesNewRoman"/>
+          <w:b/>
+          <w:bCs/>
+          <w:i/>
+          <w:iCs/>
+          <w:sz w:val="24"/>
+          <w:szCs w:val="24"/>
+          <w:u w:val="none"/>
+        </w:rPr>
+        <w:t xml:space="preserve">Random order and customer generation. </w:t>
+      </w:r>
+    </w:p>
+    <w:p>
+      <w:pPr>
+        <w:pStyle w:val="Normal"/>
+        <w:spacing w:lineRule="auto" w:line="480" w:before="0" w:after="0"/>
+        <w:rPr>
+          <w:rFonts w:ascii="TimesNewRoman" w:hAnsi="TimesNewRoman"/>
+          <w:b/>
+          <w:b/>
+          <w:bCs/>
+          <w:i/>
+          <w:i/>
+          <w:iCs/>
+          <w:sz w:val="28"/>
+          <w:szCs w:val="28"/>
+        </w:rPr>
+      </w:pPr>
+      <w:r>
+        <w:rPr>
+          <w:rFonts w:ascii="TimesNewRoman" w:hAnsi="TimesNewRoman"/>
+          <w:b/>
+          <w:bCs/>
+          <w:i/>
+          <w:iCs/>
+          <w:sz w:val="24"/>
+          <w:szCs w:val="24"/>
+          <w:u w:val="none"/>
+        </w:rPr>
+        <w:tab/>
+        <w:tab/>
+      </w:r>
+      <w:r>
+        <w:rPr>
+          <w:rFonts w:ascii="TimesNewRoman" w:hAnsi="TimesNewRoman"/>
+          <w:b w:val="false"/>
+          <w:bCs w:val="false"/>
+          <w:i w:val="false"/>
+          <w:iCs w:val="false"/>
+          <w:sz w:val="24"/>
+          <w:szCs w:val="24"/>
+          <w:u w:val="none"/>
+        </w:rPr>
+        <w:t xml:space="preserve">Random order was handled fairly simply, by generating random numbers for the order </w:t>
+        <w:tab/>
+        <w:tab/>
+        <w:tab/>
+        <w:t>sizes and customers in the same manner.</w:t>
+      </w:r>
+    </w:p>
+    <w:p>
+      <w:pPr>
+        <w:pStyle w:val="Normal"/>
+        <w:spacing w:lineRule="auto" w:line="480" w:before="0" w:after="0"/>
+        <w:rPr>
+          <w:rFonts w:ascii="TimesNewRoman" w:hAnsi="TimesNewRoman"/>
+          <w:b/>
+          <w:b/>
+          <w:bCs/>
+          <w:i/>
+          <w:i/>
+          <w:iCs/>
+          <w:sz w:val="28"/>
+          <w:szCs w:val="28"/>
+        </w:rPr>
+      </w:pPr>
+      <w:r>
+        <w:rPr>
+          <w:rFonts w:ascii="TimesNewRoman" w:hAnsi="TimesNewRoman"/>
+          <w:b/>
+          <w:bCs/>
+          <w:i/>
+          <w:iCs/>
+          <w:sz w:val="24"/>
+          <w:szCs w:val="24"/>
+          <w:u w:val="none"/>
+        </w:rPr>
+        <w:tab/>
+        <w:t>Timeouts</w:t>
+      </w:r>
+    </w:p>
+    <w:p>
+      <w:pPr>
+        <w:pStyle w:val="Normal"/>
+        <w:spacing w:lineRule="auto" w:line="480" w:before="0" w:after="0"/>
+        <w:rPr>
+          <w:rFonts w:ascii="TimesNewRoman" w:hAnsi="TimesNewRoman"/>
+          <w:b/>
+          <w:b/>
+          <w:bCs/>
+          <w:i/>
+          <w:i/>
+          <w:iCs/>
+          <w:sz w:val="28"/>
+          <w:szCs w:val="28"/>
+        </w:rPr>
+      </w:pPr>
+      <w:r>
+        <w:rPr>
+          <w:rFonts w:ascii="TimesNewRoman" w:hAnsi="TimesNewRoman"/>
+          <w:b/>
+          <w:bCs/>
+          <w:i/>
+          <w:iCs/>
+          <w:sz w:val="24"/>
+          <w:szCs w:val="24"/>
+          <w:u w:val="none"/>
+        </w:rPr>
+        <w:tab/>
+        <w:tab/>
+      </w:r>
+      <w:r>
+        <w:rPr>
+          <w:rFonts w:ascii="TimesNewRoman" w:hAnsi="TimesNewRoman"/>
+          <w:b w:val="false"/>
+          <w:bCs w:val="false"/>
+          <w:i w:val="false"/>
+          <w:iCs w:val="false"/>
+          <w:sz w:val="24"/>
+          <w:szCs w:val="24"/>
+          <w:u w:val="none"/>
+        </w:rPr>
+        <w:t xml:space="preserve">Timeouts were determined based on the best performances of several test trials. Certain </w:t>
+        <w:tab/>
+        <w:tab/>
+        <w:tab/>
+        <w:t xml:space="preserve">timeouts, like grabbing ingredients performed better if less time was consumed, which is </w:t>
+        <w:tab/>
+        <w:tab/>
+        <w:t xml:space="preserve">also reasonable for real life application. Whereas as decent amount of time needed to be </w:t>
+        <w:tab/>
+        <w:tab/>
+        <w:tab/>
+        <w:t>allocated for customer acquiring by servers, else the same server was likely to retrieve t</w:t>
+        <w:tab/>
+        <w:tab/>
+        <w:tab/>
+        <w:t>the next customer without giving the other servers a chance.</w:t>
+      </w:r>
+    </w:p>
+    <w:p>
+      <w:pPr>
+        <w:pStyle w:val="Normal"/>
+        <w:spacing w:lineRule="auto" w:line="480" w:before="0" w:after="0"/>
+        <w:rPr>
+          <w:rFonts w:ascii="TimesNewRoman" w:hAnsi="TimesNewRoman"/>
+          <w:b/>
+          <w:b/>
+          <w:bCs/>
+          <w:i/>
+          <w:i/>
+          <w:iCs/>
+          <w:sz w:val="28"/>
+          <w:szCs w:val="28"/>
+        </w:rPr>
+      </w:pPr>
+      <w:r>
+        <w:rPr>
+          <w:rFonts w:ascii="TimesNewRoman" w:hAnsi="TimesNewRoman"/>
+          <w:b/>
+          <w:bCs/>
+          <w:i/>
+          <w:iCs/>
+          <w:sz w:val="24"/>
+          <w:szCs w:val="24"/>
+          <w:u w:val="none"/>
+        </w:rPr>
+        <w:tab/>
+        <w:t>Customer Tracking</w:t>
+      </w:r>
+    </w:p>
+    <w:p>
+      <w:pPr>
+        <w:pStyle w:val="Normal"/>
+        <w:spacing w:lineRule="auto" w:line="480" w:before="0" w:after="0"/>
+        <w:rPr>
+          <w:rFonts w:ascii="TimesNewRoman" w:hAnsi="TimesNewRoman"/>
+          <w:b/>
+          <w:b/>
+          <w:bCs/>
+          <w:i/>
+          <w:i/>
+          <w:iCs/>
+          <w:sz w:val="28"/>
+          <w:szCs w:val="28"/>
+        </w:rPr>
+      </w:pPr>
+      <w:r>
+        <w:rPr>
+          <w:rFonts w:ascii="TimesNewRoman" w:hAnsi="TimesNewRoman"/>
+          <w:b/>
+          <w:bCs/>
+          <w:i/>
+          <w:iCs/>
+          <w:sz w:val="24"/>
+          <w:szCs w:val="24"/>
+          <w:u w:val="none"/>
+        </w:rPr>
+        <w:tab/>
+        <w:tab/>
+      </w:r>
+      <w:r>
+        <w:rPr>
+          <w:rFonts w:ascii="TimesNewRoman" w:hAnsi="TimesNewRoman"/>
+          <w:b w:val="false"/>
+          <w:bCs w:val="false"/>
+          <w:i w:val="false"/>
+          <w:iCs w:val="false"/>
+          <w:sz w:val="24"/>
+          <w:szCs w:val="24"/>
+          <w:u w:val="none"/>
+        </w:rPr>
+        <w:t xml:space="preserve">Customer tracking was handled by removing customers from the line when approaching </w:t>
+        <w:tab/>
+        <w:tab/>
+        <w:t xml:space="preserve">the counter or register, and replacing them after a partial fill. The customers were then </w:t>
+        <w:tab/>
+        <w:tab/>
+        <w:tab/>
+        <w:t xml:space="preserve">sorted from smallest order to largest order, to ensure the quickest moving line possible. </w:t>
       </w:r>
     </w:p>
     <w:p>

</xml_diff>